<commit_message>
Fifth Commit. Minor modifications on the High level design document
</commit_message>
<xml_diff>
--- a/Design Docs Candidate-exercise.docx
+++ b/Design Docs Candidate-exercise.docx
@@ -2435,7 +2435,9 @@
         </w:rPr>
       </w:pPr>
       <w:r>
-        <w:rPr/>
+        <w:rPr>
+          <w:sz w:val="20"/>
+        </w:rPr>
       </w:r>
     </w:p>
     <w:p>
@@ -2472,7 +2474,7 @@
     <w:p>
       <w:pPr>
         <w:pStyle w:val="ListParagraph"/>
-        <w:ind w:hanging="0"/>
+        <w:ind w:left="720" w:hanging="0"/>
         <w:rPr>
           <w:rFonts w:ascii="Cambria" w:hAnsi="Cambria" w:eastAsia="" w:cs="" w:cstheme="majorBidi" w:eastAsiaTheme="majorEastAsia"/>
           <w:b/>
@@ -2485,16 +2487,6 @@
         </w:rPr>
       </w:pPr>
       <w:r>
-        <w:rPr/>
-      </w:r>
-    </w:p>
-    <w:p>
-      <w:pPr>
-        <w:pStyle w:val="ListParagraph"/>
-        <w:ind w:hanging="0"/>
-        <w:rPr/>
-      </w:pPr>
-      <w:r>
         <w:rPr>
           <w:rFonts w:eastAsia="" w:cs="" w:cstheme="majorBidi" w:eastAsiaTheme="majorEastAsia"/>
           <w:b/>
@@ -2504,8 +2496,14 @@
           <w:szCs w:val="20"/>
           <w:lang w:val="en-US" w:eastAsia="zh-CN" w:bidi="ar-SA"/>
         </w:rPr>
-        <w:tab/>
-      </w:r>
+      </w:r>
+    </w:p>
+    <w:p>
+      <w:pPr>
+        <w:pStyle w:val="ListParagraph"/>
+        <w:ind w:left="720" w:hanging="0"/>
+        <w:rPr/>
+      </w:pPr>
       <w:r>
         <w:rPr>
           <w:rFonts w:eastAsia="Times New Roman" w:cs="Cambria"/>
@@ -2527,8 +2525,8 @@
           <w:szCs w:val="20"/>
         </w:rPr>
       </w:pPr>
-      <w:bookmarkStart w:id="12" w:name="__RefHeading___Toc203741782"/>
-      <w:bookmarkStart w:id="13" w:name="_GoBack"/>
+      <w:bookmarkStart w:id="12" w:name="_GoBack"/>
+      <w:bookmarkStart w:id="13" w:name="__RefHeading___Toc203741782"/>
       <w:bookmarkEnd w:id="12"/>
       <w:bookmarkEnd w:id="13"/>
       <w:r>
@@ -2690,15 +2688,19 @@
     <w:p>
       <w:pPr>
         <w:pStyle w:val="Normal"/>
-        <w:rPr>
-          <w:sz w:val="20"/>
-        </w:rPr>
-      </w:pPr>
-      <w:r>
-        <w:rPr>
-          <w:sz w:val="20"/>
-        </w:rPr>
-        <w:t>Manual Testing has done to make sure that the product has worked as per FSD requirement.</w:t>
+        <w:rPr/>
+      </w:pPr>
+      <w:r>
+        <w:rPr>
+          <w:sz w:val="20"/>
+        </w:rPr>
+        <w:t xml:space="preserve">Manual Testing has done to make sure that the product has worked as per FSD requirement. </w:t>
+      </w:r>
+      <w:r>
+        <w:rPr>
+          <w:sz w:val="20"/>
+        </w:rPr>
+        <w:t>Print Screen png files has been attached in order to show the expected features as mentioned in the FSD.</w:t>
       </w:r>
     </w:p>
     <w:p>
@@ -3173,7 +3175,7 @@
       <w:headerReference w:type="default" r:id="rId2"/>
       <w:footerReference w:type="default" r:id="rId3"/>
       <w:type w:val="nextPage"/>
-      <w:pgSz w:w="11909" w:h="16834"/>
+      <w:pgSz w:w="11906" w:h="16838"/>
       <w:pgMar w:left="1418" w:right="1418" w:header="709" w:top="1415" w:footer="709" w:bottom="1415" w:gutter="0"/>
       <w:pgNumType w:fmt="decimal"/>
       <w:formProt w:val="false"/>
@@ -3211,8 +3213,8 @@
     </w:pPr>
     <w:r>
       <w:rPr>
-        <w:sz w:val="30"/>
-        <w:szCs w:val="30"/>
+        <w:sz w:val="24"/>
+        <w:szCs w:val="24"/>
       </w:rPr>
       <w:t>Project: Candidate Exercise</w:t>
     </w:r>
@@ -3282,7 +3284,7 @@
         <w:sz w:val="20"/>
         <w:b/>
         <w:szCs w:val="20"/>
-        <w:rFonts w:ascii="Cambria" w:hAnsi="Cambria" w:eastAsia="Times New Roman" w:cs="Cambria"/>
+        <w:rFonts w:eastAsia="Times New Roman" w:cs="Cambria"/>
         <w:color w:val="6666FF"/>
         <w:lang w:val="en-US" w:bidi="ar-SA"/>
       </w:rPr>
@@ -4460,6 +4462,106 @@
   </w:style>
   <w:style w:type="character" w:styleId="ListLabel22">
     <w:name w:val="ListLabel 22"/>
+    <w:qFormat/>
+    <w:rPr>
+      <w:rFonts w:cs="Wingdings"/>
+    </w:rPr>
+  </w:style>
+  <w:style w:type="character" w:styleId="ListLabel23">
+    <w:name w:val="ListLabel 23"/>
+    <w:qFormat/>
+    <w:rPr>
+      <w:rFonts w:eastAsia="Times New Roman" w:cs="Cambria"/>
+      <w:b/>
+      <w:color w:val="6666FF"/>
+      <w:sz w:val="20"/>
+      <w:szCs w:val="20"/>
+      <w:lang w:val="en-US" w:bidi="ar-SA"/>
+    </w:rPr>
+  </w:style>
+  <w:style w:type="character" w:styleId="ListLabel24">
+    <w:name w:val="ListLabel 24"/>
+    <w:qFormat/>
+    <w:rPr>
+      <w:rFonts w:cs="Arial"/>
+      <w:sz w:val="20"/>
+    </w:rPr>
+  </w:style>
+  <w:style w:type="character" w:styleId="ListLabel25">
+    <w:name w:val="ListLabel 25"/>
+    <w:qFormat/>
+    <w:rPr>
+      <w:rFonts w:cs="Symbol"/>
+      <w:sz w:val="20"/>
+    </w:rPr>
+  </w:style>
+  <w:style w:type="character" w:styleId="ListLabel26">
+    <w:name w:val="ListLabel 26"/>
+    <w:qFormat/>
+    <w:rPr>
+      <w:rFonts w:cs="Symbol"/>
+      <w:sz w:val="20"/>
+    </w:rPr>
+  </w:style>
+  <w:style w:type="character" w:styleId="ListLabel27">
+    <w:name w:val="ListLabel 27"/>
+    <w:qFormat/>
+    <w:rPr>
+      <w:rFonts w:cs="Symbol"/>
+      <w:sz w:val="20"/>
+    </w:rPr>
+  </w:style>
+  <w:style w:type="character" w:styleId="ListLabel28">
+    <w:name w:val="ListLabel 28"/>
+    <w:qFormat/>
+    <w:rPr>
+      <w:rFonts w:cs="Courier New"/>
+    </w:rPr>
+  </w:style>
+  <w:style w:type="character" w:styleId="ListLabel29">
+    <w:name w:val="ListLabel 29"/>
+    <w:qFormat/>
+    <w:rPr>
+      <w:rFonts w:cs="Wingdings"/>
+    </w:rPr>
+  </w:style>
+  <w:style w:type="character" w:styleId="ListLabel30">
+    <w:name w:val="ListLabel 30"/>
+    <w:qFormat/>
+    <w:rPr>
+      <w:rFonts w:cs="Symbol"/>
+    </w:rPr>
+  </w:style>
+  <w:style w:type="character" w:styleId="ListLabel31">
+    <w:name w:val="ListLabel 31"/>
+    <w:qFormat/>
+    <w:rPr>
+      <w:rFonts w:cs="Courier New"/>
+    </w:rPr>
+  </w:style>
+  <w:style w:type="character" w:styleId="ListLabel32">
+    <w:name w:val="ListLabel 32"/>
+    <w:qFormat/>
+    <w:rPr>
+      <w:rFonts w:cs="Wingdings"/>
+    </w:rPr>
+  </w:style>
+  <w:style w:type="character" w:styleId="ListLabel33">
+    <w:name w:val="ListLabel 33"/>
+    <w:qFormat/>
+    <w:rPr>
+      <w:rFonts w:cs="Symbol"/>
+    </w:rPr>
+  </w:style>
+  <w:style w:type="character" w:styleId="ListLabel34">
+    <w:name w:val="ListLabel 34"/>
+    <w:qFormat/>
+    <w:rPr>
+      <w:rFonts w:cs="Courier New"/>
+    </w:rPr>
+  </w:style>
+  <w:style w:type="character" w:styleId="ListLabel35">
+    <w:name w:val="ListLabel 35"/>
     <w:qFormat/>
     <w:rPr>
       <w:rFonts w:cs="Wingdings"/>

</xml_diff>